<commit_message>
docs(readme): edited technical terms
</commit_message>
<xml_diff>
--- a/documentation/техническое задание/TZ_OS.docx
+++ b/documentation/техническое задание/TZ_OS.docx
@@ -626,7 +626,7 @@
           <w:r>
             <w:fldChar w:fldCharType="separate"/>
           </w:r>
-          <w:hyperlink w:anchor="_Toc194223148" w:history="1">
+          <w:hyperlink w:anchor="_Toc194227738" w:history="1">
             <w:r>
               <w:rPr>
                 <w:rStyle w:val="afd"/>
@@ -653,7 +653,7 @@
                 <w:noProof/>
                 <w:webHidden/>
               </w:rPr>
-              <w:instrText xml:space="preserve"> PAGEREF _Toc194223148 \h </w:instrText>
+              <w:instrText xml:space="preserve"> PAGEREF _Toc194227738 \h </w:instrText>
             </w:r>
             <w:r>
               <w:rPr>
@@ -698,7 +698,7 @@
               <w:szCs w:val="22"/>
             </w:rPr>
           </w:pPr>
-          <w:hyperlink w:anchor="_Toc194223149" w:history="1">
+          <w:hyperlink w:anchor="_Toc194227739" w:history="1">
             <w:r>
               <w:rPr>
                 <w:rStyle w:val="afd"/>
@@ -725,7 +725,7 @@
                 <w:noProof/>
                 <w:webHidden/>
               </w:rPr>
-              <w:instrText xml:space="preserve"> PAGEREF _Toc194223149 \h </w:instrText>
+              <w:instrText xml:space="preserve"> PAGEREF _Toc194227739 \h </w:instrText>
             </w:r>
             <w:r>
               <w:rPr>
@@ -767,7 +767,7 @@
               <w:szCs w:val="22"/>
             </w:rPr>
           </w:pPr>
-          <w:hyperlink w:anchor="_Toc194223150" w:history="1">
+          <w:hyperlink w:anchor="_Toc194227740" w:history="1">
             <w:r>
               <w:rPr>
                 <w:rStyle w:val="afd"/>
@@ -794,7 +794,7 @@
                 <w:noProof/>
                 <w:webHidden/>
               </w:rPr>
-              <w:instrText xml:space="preserve"> PAGEREF _Toc194223150 \h </w:instrText>
+              <w:instrText xml:space="preserve"> PAGEREF _Toc194227740 \h </w:instrText>
             </w:r>
             <w:r>
               <w:rPr>
@@ -836,7 +836,7 @@
               <w:szCs w:val="22"/>
             </w:rPr>
           </w:pPr>
-          <w:hyperlink w:anchor="_Toc194223151" w:history="1">
+          <w:hyperlink w:anchor="_Toc194227741" w:history="1">
             <w:r>
               <w:rPr>
                 <w:rStyle w:val="afd"/>
@@ -863,7 +863,7 @@
                 <w:noProof/>
                 <w:webHidden/>
               </w:rPr>
-              <w:instrText xml:space="preserve"> PAGEREF _Toc194223151 \h </w:instrText>
+              <w:instrText xml:space="preserve"> PAGEREF _Toc194227741 \h </w:instrText>
             </w:r>
             <w:r>
               <w:rPr>
@@ -905,7 +905,7 @@
               <w:szCs w:val="22"/>
             </w:rPr>
           </w:pPr>
-          <w:hyperlink w:anchor="_Toc194223152" w:history="1">
+          <w:hyperlink w:anchor="_Toc194227742" w:history="1">
             <w:r>
               <w:rPr>
                 <w:rStyle w:val="afd"/>
@@ -932,7 +932,7 @@
                 <w:noProof/>
                 <w:webHidden/>
               </w:rPr>
-              <w:instrText xml:space="preserve"> PAGEREF _Toc194223152 \h </w:instrText>
+              <w:instrText xml:space="preserve"> PAGEREF _Toc194227742 \h </w:instrText>
             </w:r>
             <w:r>
               <w:rPr>
@@ -974,7 +974,7 @@
               <w:szCs w:val="22"/>
             </w:rPr>
           </w:pPr>
-          <w:hyperlink w:anchor="_Toc194223153" w:history="1">
+          <w:hyperlink w:anchor="_Toc194227743" w:history="1">
             <w:r>
               <w:rPr>
                 <w:rStyle w:val="afd"/>
@@ -1001,7 +1001,7 @@
                 <w:noProof/>
                 <w:webHidden/>
               </w:rPr>
-              <w:instrText xml:space="preserve"> PAGEREF _Toc194223153 \h </w:instrText>
+              <w:instrText xml:space="preserve"> PAGEREF _Toc194227743 \h </w:instrText>
             </w:r>
             <w:r>
               <w:rPr>
@@ -1046,7 +1046,7 @@
               <w:szCs w:val="22"/>
             </w:rPr>
           </w:pPr>
-          <w:hyperlink w:anchor="_Toc194223154" w:history="1">
+          <w:hyperlink w:anchor="_Toc194227744" w:history="1">
             <w:r>
               <w:rPr>
                 <w:rStyle w:val="afd"/>
@@ -1073,7 +1073,7 @@
                 <w:noProof/>
                 <w:webHidden/>
               </w:rPr>
-              <w:instrText xml:space="preserve"> PAGEREF _Toc194223154 \h </w:instrText>
+              <w:instrText xml:space="preserve"> PAGEREF _Toc194227744 \h </w:instrText>
             </w:r>
             <w:r>
               <w:rPr>
@@ -1115,7 +1115,7 @@
               <w:szCs w:val="22"/>
             </w:rPr>
           </w:pPr>
-          <w:hyperlink w:anchor="_Toc194223155" w:history="1">
+          <w:hyperlink w:anchor="_Toc194227745" w:history="1">
             <w:r>
               <w:rPr>
                 <w:rStyle w:val="afd"/>
@@ -1142,7 +1142,7 @@
                 <w:noProof/>
                 <w:webHidden/>
               </w:rPr>
-              <w:instrText xml:space="preserve"> PAGEREF _Toc194223155 \h </w:instrText>
+              <w:instrText xml:space="preserve"> PAGEREF _Toc194227745 \h </w:instrText>
             </w:r>
             <w:r>
               <w:rPr>
@@ -1184,7 +1184,7 @@
               <w:szCs w:val="22"/>
             </w:rPr>
           </w:pPr>
-          <w:hyperlink w:anchor="_Toc194223156" w:history="1">
+          <w:hyperlink w:anchor="_Toc194227746" w:history="1">
             <w:r>
               <w:rPr>
                 <w:rStyle w:val="afd"/>
@@ -1211,7 +1211,7 @@
                 <w:noProof/>
                 <w:webHidden/>
               </w:rPr>
-              <w:instrText xml:space="preserve"> PAGEREF _Toc194223156 \h </w:instrText>
+              <w:instrText xml:space="preserve"> PAGEREF _Toc194227746 \h </w:instrText>
             </w:r>
             <w:r>
               <w:rPr>
@@ -1256,7 +1256,7 @@
               <w:szCs w:val="22"/>
             </w:rPr>
           </w:pPr>
-          <w:hyperlink w:anchor="_Toc194223157" w:history="1">
+          <w:hyperlink w:anchor="_Toc194227747" w:history="1">
             <w:r>
               <w:rPr>
                 <w:rStyle w:val="afd"/>
@@ -1283,7 +1283,7 @@
                 <w:noProof/>
                 <w:webHidden/>
               </w:rPr>
-              <w:instrText xml:space="preserve"> PAGEREF _Toc194223157 \h </w:instrText>
+              <w:instrText xml:space="preserve"> PAGEREF _Toc194227747 \h </w:instrText>
             </w:r>
             <w:r>
               <w:rPr>
@@ -1303,7 +1303,7 @@
                 <w:noProof/>
                 <w:webHidden/>
               </w:rPr>
-              <w:t>11</w:t>
+              <w:t>12</w:t>
             </w:r>
             <w:r>
               <w:rPr>
@@ -1325,7 +1325,7 @@
               <w:szCs w:val="22"/>
             </w:rPr>
           </w:pPr>
-          <w:hyperlink w:anchor="_Toc194223158" w:history="1">
+          <w:hyperlink w:anchor="_Toc194227748" w:history="1">
             <w:r>
               <w:rPr>
                 <w:rStyle w:val="afd"/>
@@ -1352,7 +1352,7 @@
                 <w:noProof/>
                 <w:webHidden/>
               </w:rPr>
-              <w:instrText xml:space="preserve"> PAGEREF _Toc194223158 \h </w:instrText>
+              <w:instrText xml:space="preserve"> PAGEREF _Toc194227748 \h </w:instrText>
             </w:r>
             <w:r>
               <w:rPr>
@@ -1372,7 +1372,7 @@
                 <w:noProof/>
                 <w:webHidden/>
               </w:rPr>
-              <w:t>11</w:t>
+              <w:t>12</w:t>
             </w:r>
             <w:r>
               <w:rPr>
@@ -1394,7 +1394,7 @@
               <w:szCs w:val="22"/>
             </w:rPr>
           </w:pPr>
-          <w:hyperlink w:anchor="_Toc194223159" w:history="1">
+          <w:hyperlink w:anchor="_Toc194227749" w:history="1">
             <w:r>
               <w:rPr>
                 <w:rStyle w:val="afd"/>
@@ -1421,7 +1421,7 @@
                 <w:noProof/>
                 <w:webHidden/>
               </w:rPr>
-              <w:instrText xml:space="preserve"> PAGEREF _Toc194223159 \h </w:instrText>
+              <w:instrText xml:space="preserve"> PAGEREF _Toc194227749 \h </w:instrText>
             </w:r>
             <w:r>
               <w:rPr>
@@ -1441,7 +1441,7 @@
                 <w:noProof/>
                 <w:webHidden/>
               </w:rPr>
-              <w:t>11</w:t>
+              <w:t>12</w:t>
             </w:r>
             <w:r>
               <w:rPr>
@@ -1466,27 +1466,13 @@
               <w:szCs w:val="22"/>
             </w:rPr>
           </w:pPr>
-          <w:hyperlink w:anchor="_Toc194223160" w:history="1">
+          <w:hyperlink w:anchor="_Toc194227750" w:history="1">
             <w:r>
               <w:rPr>
                 <w:rStyle w:val="afd"/>
                 <w:noProof/>
               </w:rPr>
-              <w:t>4 Требования к ав</w:t>
-            </w:r>
-            <w:r>
-              <w:rPr>
-                <w:rStyle w:val="afd"/>
-                <w:noProof/>
-              </w:rPr>
-              <w:t>т</w:t>
-            </w:r>
-            <w:r>
-              <w:rPr>
-                <w:rStyle w:val="afd"/>
-                <w:noProof/>
-              </w:rPr>
-              <w:t>оматизированной системе</w:t>
+              <w:t>4 Требования к автоматизированной системе</w:t>
             </w:r>
             <w:r>
               <w:rPr>
@@ -1507,7 +1493,7 @@
                 <w:noProof/>
                 <w:webHidden/>
               </w:rPr>
-              <w:instrText xml:space="preserve"> PAGEREF _Toc194223160 \h </w:instrText>
+              <w:instrText xml:space="preserve"> PAGEREF _Toc194227750 \h </w:instrText>
             </w:r>
             <w:r>
               <w:rPr>
@@ -1527,7 +1513,7 @@
                 <w:noProof/>
                 <w:webHidden/>
               </w:rPr>
-              <w:t>12</w:t>
+              <w:t>13</w:t>
             </w:r>
             <w:r>
               <w:rPr>
@@ -1549,7 +1535,7 @@
               <w:szCs w:val="22"/>
             </w:rPr>
           </w:pPr>
-          <w:hyperlink w:anchor="_Toc194223161" w:history="1">
+          <w:hyperlink w:anchor="_Toc194227751" w:history="1">
             <w:r>
               <w:rPr>
                 <w:rStyle w:val="afd"/>
@@ -1576,7 +1562,7 @@
                 <w:noProof/>
                 <w:webHidden/>
               </w:rPr>
-              <w:instrText xml:space="preserve"> PAGEREF _Toc194223161 \h </w:instrText>
+              <w:instrText xml:space="preserve"> PAGEREF _Toc194227751 \h </w:instrText>
             </w:r>
             <w:r>
               <w:rPr>
@@ -1596,7 +1582,7 @@
                 <w:noProof/>
                 <w:webHidden/>
               </w:rPr>
-              <w:t>12</w:t>
+              <w:t>13</w:t>
             </w:r>
             <w:r>
               <w:rPr>
@@ -1618,7 +1604,7 @@
               <w:szCs w:val="22"/>
             </w:rPr>
           </w:pPr>
-          <w:hyperlink w:anchor="_Toc194223162" w:history="1">
+          <w:hyperlink w:anchor="_Toc194227752" w:history="1">
             <w:r>
               <w:rPr>
                 <w:rStyle w:val="afd"/>
@@ -1645,7 +1631,7 @@
                 <w:noProof/>
                 <w:webHidden/>
               </w:rPr>
-              <w:instrText xml:space="preserve"> PAGEREF _Toc194223162 \h </w:instrText>
+              <w:instrText xml:space="preserve"> PAGEREF _Toc194227752 \h </w:instrText>
             </w:r>
             <w:r>
               <w:rPr>
@@ -1665,7 +1651,7 @@
                 <w:noProof/>
                 <w:webHidden/>
               </w:rPr>
-              <w:t>14</w:t>
+              <w:t>16</w:t>
             </w:r>
             <w:r>
               <w:rPr>
@@ -1687,7 +1673,7 @@
               <w:szCs w:val="22"/>
             </w:rPr>
           </w:pPr>
-          <w:hyperlink w:anchor="_Toc194223163" w:history="1">
+          <w:hyperlink w:anchor="_Toc194227753" w:history="1">
             <w:r>
               <w:rPr>
                 <w:rStyle w:val="afd"/>
@@ -1714,7 +1700,7 @@
                 <w:noProof/>
                 <w:webHidden/>
               </w:rPr>
-              <w:instrText xml:space="preserve"> PAGEREF _Toc194223163 \h </w:instrText>
+              <w:instrText xml:space="preserve"> PAGEREF _Toc194227753 \h </w:instrText>
             </w:r>
             <w:r>
               <w:rPr>
@@ -1734,7 +1720,7 @@
                 <w:noProof/>
                 <w:webHidden/>
               </w:rPr>
-              <w:t>16</w:t>
+              <w:t>18</w:t>
             </w:r>
             <w:r>
               <w:rPr>
@@ -1756,7 +1742,7 @@
               <w:szCs w:val="22"/>
             </w:rPr>
           </w:pPr>
-          <w:hyperlink w:anchor="_Toc194223164" w:history="1">
+          <w:hyperlink w:anchor="_Toc194227754" w:history="1">
             <w:r>
               <w:rPr>
                 <w:rStyle w:val="afd"/>
@@ -1783,7 +1769,7 @@
                 <w:noProof/>
                 <w:webHidden/>
               </w:rPr>
-              <w:instrText xml:space="preserve"> PAGEREF _Toc194223164 \h </w:instrText>
+              <w:instrText xml:space="preserve"> PAGEREF _Toc194227754 \h </w:instrText>
             </w:r>
             <w:r>
               <w:rPr>
@@ -1803,7 +1789,7 @@
                 <w:noProof/>
                 <w:webHidden/>
               </w:rPr>
-              <w:t>16</w:t>
+              <w:t>18</w:t>
             </w:r>
             <w:r>
               <w:rPr>
@@ -1825,7 +1811,7 @@
               <w:szCs w:val="22"/>
             </w:rPr>
           </w:pPr>
-          <w:hyperlink w:anchor="_Toc194223165" w:history="1">
+          <w:hyperlink w:anchor="_Toc194227755" w:history="1">
             <w:r>
               <w:rPr>
                 <w:rStyle w:val="afd"/>
@@ -1852,7 +1838,7 @@
                 <w:noProof/>
                 <w:webHidden/>
               </w:rPr>
-              <w:instrText xml:space="preserve"> PAGEREF _Toc194223165 \h </w:instrText>
+              <w:instrText xml:space="preserve"> PAGEREF _Toc194227755 \h </w:instrText>
             </w:r>
             <w:r>
               <w:rPr>
@@ -1872,7 +1858,7 @@
                 <w:noProof/>
                 <w:webHidden/>
               </w:rPr>
-              <w:t>16</w:t>
+              <w:t>18</w:t>
             </w:r>
             <w:r>
               <w:rPr>
@@ -1894,7 +1880,7 @@
               <w:szCs w:val="22"/>
             </w:rPr>
           </w:pPr>
-          <w:hyperlink w:anchor="_Toc194223166" w:history="1">
+          <w:hyperlink w:anchor="_Toc194227756" w:history="1">
             <w:r>
               <w:rPr>
                 <w:rStyle w:val="afd"/>
@@ -1921,7 +1907,7 @@
                 <w:noProof/>
                 <w:webHidden/>
               </w:rPr>
-              <w:instrText xml:space="preserve"> PAGEREF _Toc194223166 \h </w:instrText>
+              <w:instrText xml:space="preserve"> PAGEREF _Toc194227756 \h </w:instrText>
             </w:r>
             <w:r>
               <w:rPr>
@@ -1941,7 +1927,7 @@
                 <w:noProof/>
                 <w:webHidden/>
               </w:rPr>
-              <w:t>17</w:t>
+              <w:t>19</w:t>
             </w:r>
             <w:r>
               <w:rPr>
@@ -1963,7 +1949,7 @@
               <w:szCs w:val="22"/>
             </w:rPr>
           </w:pPr>
-          <w:hyperlink w:anchor="_Toc194223167" w:history="1">
+          <w:hyperlink w:anchor="_Toc194227757" w:history="1">
             <w:r>
               <w:rPr>
                 <w:rStyle w:val="afd"/>
@@ -1990,7 +1976,7 @@
                 <w:noProof/>
                 <w:webHidden/>
               </w:rPr>
-              <w:instrText xml:space="preserve"> PAGEREF _Toc194223167 \h </w:instrText>
+              <w:instrText xml:space="preserve"> PAGEREF _Toc194227757 \h </w:instrText>
             </w:r>
             <w:r>
               <w:rPr>
@@ -2010,7 +1996,7 @@
                 <w:noProof/>
                 <w:webHidden/>
               </w:rPr>
-              <w:t>17</w:t>
+              <w:t>19</w:t>
             </w:r>
             <w:r>
               <w:rPr>
@@ -2032,7 +2018,7 @@
               <w:szCs w:val="22"/>
             </w:rPr>
           </w:pPr>
-          <w:hyperlink w:anchor="_Toc194223168" w:history="1">
+          <w:hyperlink w:anchor="_Toc194227758" w:history="1">
             <w:r>
               <w:rPr>
                 <w:rStyle w:val="afd"/>
@@ -2059,7 +2045,7 @@
                 <w:noProof/>
                 <w:webHidden/>
               </w:rPr>
-              <w:instrText xml:space="preserve"> PAGEREF _Toc194223168 \h </w:instrText>
+              <w:instrText xml:space="preserve"> PAGEREF _Toc194227758 \h </w:instrText>
             </w:r>
             <w:r>
               <w:rPr>
@@ -2079,7 +2065,7 @@
                 <w:noProof/>
                 <w:webHidden/>
               </w:rPr>
-              <w:t>17</w:t>
+              <w:t>19</w:t>
             </w:r>
             <w:r>
               <w:rPr>
@@ -2101,7 +2087,7 @@
               <w:szCs w:val="22"/>
             </w:rPr>
           </w:pPr>
-          <w:hyperlink w:anchor="_Toc194223169" w:history="1">
+          <w:hyperlink w:anchor="_Toc194227759" w:history="1">
             <w:r>
               <w:rPr>
                 <w:rStyle w:val="afd"/>
@@ -2128,7 +2114,7 @@
                 <w:noProof/>
                 <w:webHidden/>
               </w:rPr>
-              <w:instrText xml:space="preserve"> PAGEREF _Toc194223169 \h </w:instrText>
+              <w:instrText xml:space="preserve"> PAGEREF _Toc194227759 \h </w:instrText>
             </w:r>
             <w:r>
               <w:rPr>
@@ -2148,7 +2134,7 @@
                 <w:noProof/>
                 <w:webHidden/>
               </w:rPr>
-              <w:t>17</w:t>
+              <w:t>19</w:t>
             </w:r>
             <w:r>
               <w:rPr>
@@ -2170,7 +2156,7 @@
               <w:szCs w:val="22"/>
             </w:rPr>
           </w:pPr>
-          <w:hyperlink w:anchor="_Toc194223170" w:history="1">
+          <w:hyperlink w:anchor="_Toc194227760" w:history="1">
             <w:r>
               <w:rPr>
                 <w:rStyle w:val="afd"/>
@@ -2197,7 +2183,7 @@
                 <w:noProof/>
                 <w:webHidden/>
               </w:rPr>
-              <w:instrText xml:space="preserve"> PAGEREF _Toc194223170 \h </w:instrText>
+              <w:instrText xml:space="preserve"> PAGEREF _Toc194227760 \h </w:instrText>
             </w:r>
             <w:r>
               <w:rPr>
@@ -2217,7 +2203,7 @@
                 <w:noProof/>
                 <w:webHidden/>
               </w:rPr>
-              <w:t>18</w:t>
+              <w:t>20</w:t>
             </w:r>
             <w:r>
               <w:rPr>
@@ -2239,7 +2225,7 @@
               <w:szCs w:val="22"/>
             </w:rPr>
           </w:pPr>
-          <w:hyperlink w:anchor="_Toc194223171" w:history="1">
+          <w:hyperlink w:anchor="_Toc194227761" w:history="1">
             <w:r>
               <w:rPr>
                 <w:rStyle w:val="afd"/>
@@ -2266,7 +2252,7 @@
                 <w:noProof/>
                 <w:webHidden/>
               </w:rPr>
-              <w:instrText xml:space="preserve"> PAGEREF _Toc194223171 \h </w:instrText>
+              <w:instrText xml:space="preserve"> PAGEREF _Toc194227761 \h </w:instrText>
             </w:r>
             <w:r>
               <w:rPr>
@@ -2286,7 +2272,7 @@
                 <w:noProof/>
                 <w:webHidden/>
               </w:rPr>
-              <w:t>18</w:t>
+              <w:t>20</w:t>
             </w:r>
             <w:r>
               <w:rPr>
@@ -2308,7 +2294,7 @@
               <w:szCs w:val="22"/>
             </w:rPr>
           </w:pPr>
-          <w:hyperlink w:anchor="_Toc194223172" w:history="1">
+          <w:hyperlink w:anchor="_Toc194227762" w:history="1">
             <w:r>
               <w:rPr>
                 <w:rStyle w:val="afd"/>
@@ -2335,7 +2321,7 @@
                 <w:noProof/>
                 <w:webHidden/>
               </w:rPr>
-              <w:instrText xml:space="preserve"> PAGEREF _Toc194223172 \h </w:instrText>
+              <w:instrText xml:space="preserve"> PAGEREF _Toc194227762 \h </w:instrText>
             </w:r>
             <w:r>
               <w:rPr>
@@ -2355,7 +2341,7 @@
                 <w:noProof/>
                 <w:webHidden/>
               </w:rPr>
-              <w:t>19</w:t>
+              <w:t>21</w:t>
             </w:r>
             <w:r>
               <w:rPr>
@@ -2377,7 +2363,7 @@
               <w:szCs w:val="22"/>
             </w:rPr>
           </w:pPr>
-          <w:hyperlink w:anchor="_Toc194223173" w:history="1">
+          <w:hyperlink w:anchor="_Toc194227763" w:history="1">
             <w:r>
               <w:rPr>
                 <w:rStyle w:val="afd"/>
@@ -2404,7 +2390,7 @@
                 <w:noProof/>
                 <w:webHidden/>
               </w:rPr>
-              <w:instrText xml:space="preserve"> PAGEREF _Toc194223173 \h </w:instrText>
+              <w:instrText xml:space="preserve"> PAGEREF _Toc194227763 \h </w:instrText>
             </w:r>
             <w:r>
               <w:rPr>
@@ -2424,7 +2410,7 @@
                 <w:noProof/>
                 <w:webHidden/>
               </w:rPr>
-              <w:t>19</w:t>
+              <w:t>21</w:t>
             </w:r>
             <w:r>
               <w:rPr>
@@ -2446,7 +2432,7 @@
               <w:szCs w:val="22"/>
             </w:rPr>
           </w:pPr>
-          <w:hyperlink w:anchor="_Toc194223174" w:history="1">
+          <w:hyperlink w:anchor="_Toc194227764" w:history="1">
             <w:r>
               <w:rPr>
                 <w:rStyle w:val="afd"/>
@@ -2473,7 +2459,7 @@
                 <w:noProof/>
                 <w:webHidden/>
               </w:rPr>
-              <w:instrText xml:space="preserve"> PAGEREF _Toc194223174 \h </w:instrText>
+              <w:instrText xml:space="preserve"> PAGEREF _Toc194227764 \h </w:instrText>
             </w:r>
             <w:r>
               <w:rPr>
@@ -2493,7 +2479,7 @@
                 <w:noProof/>
                 <w:webHidden/>
               </w:rPr>
-              <w:t>20</w:t>
+              <w:t>21</w:t>
             </w:r>
             <w:r>
               <w:rPr>
@@ -2515,7 +2501,7 @@
               <w:szCs w:val="22"/>
             </w:rPr>
           </w:pPr>
-          <w:hyperlink w:anchor="_Toc194223175" w:history="1">
+          <w:hyperlink w:anchor="_Toc194227765" w:history="1">
             <w:r>
               <w:rPr>
                 <w:rStyle w:val="afd"/>
@@ -2542,7 +2528,7 @@
                 <w:noProof/>
                 <w:webHidden/>
               </w:rPr>
-              <w:instrText xml:space="preserve"> PAGEREF _Toc194223175 \h </w:instrText>
+              <w:instrText xml:space="preserve"> PAGEREF _Toc194227765 \h </w:instrText>
             </w:r>
             <w:r>
               <w:rPr>
@@ -2562,7 +2548,7 @@
                 <w:noProof/>
                 <w:webHidden/>
               </w:rPr>
-              <w:t>20</w:t>
+              <w:t>22</w:t>
             </w:r>
             <w:r>
               <w:rPr>
@@ -2584,7 +2570,7 @@
               <w:szCs w:val="22"/>
             </w:rPr>
           </w:pPr>
-          <w:hyperlink w:anchor="_Toc194223176" w:history="1">
+          <w:hyperlink w:anchor="_Toc194227766" w:history="1">
             <w:r>
               <w:rPr>
                 <w:rStyle w:val="afd"/>
@@ -2611,7 +2597,7 @@
                 <w:noProof/>
                 <w:webHidden/>
               </w:rPr>
-              <w:instrText xml:space="preserve"> PAGEREF _Toc194223176 \h </w:instrText>
+              <w:instrText xml:space="preserve"> PAGEREF _Toc194227766 \h </w:instrText>
             </w:r>
             <w:r>
               <w:rPr>
@@ -2631,7 +2617,7 @@
                 <w:noProof/>
                 <w:webHidden/>
               </w:rPr>
-              <w:t>20</w:t>
+              <w:t>22</w:t>
             </w:r>
             <w:r>
               <w:rPr>
@@ -2653,7 +2639,7 @@
               <w:szCs w:val="22"/>
             </w:rPr>
           </w:pPr>
-          <w:hyperlink w:anchor="_Toc194223177" w:history="1">
+          <w:hyperlink w:anchor="_Toc194227767" w:history="1">
             <w:r>
               <w:rPr>
                 <w:rStyle w:val="afd"/>
@@ -2680,7 +2666,7 @@
                 <w:noProof/>
                 <w:webHidden/>
               </w:rPr>
-              <w:instrText xml:space="preserve"> PAGEREF _Toc194223177 \h </w:instrText>
+              <w:instrText xml:space="preserve"> PAGEREF _Toc194227767 \h </w:instrText>
             </w:r>
             <w:r>
               <w:rPr>
@@ -2700,7 +2686,7 @@
                 <w:noProof/>
                 <w:webHidden/>
               </w:rPr>
-              <w:t>20</w:t>
+              <w:t>22</w:t>
             </w:r>
             <w:r>
               <w:rPr>
@@ -2722,7 +2708,7 @@
               <w:szCs w:val="22"/>
             </w:rPr>
           </w:pPr>
-          <w:hyperlink w:anchor="_Toc194223178" w:history="1">
+          <w:hyperlink w:anchor="_Toc194227768" w:history="1">
             <w:r>
               <w:rPr>
                 <w:rStyle w:val="afd"/>
@@ -2749,7 +2735,7 @@
                 <w:noProof/>
                 <w:webHidden/>
               </w:rPr>
-              <w:instrText xml:space="preserve"> PAGEREF _Toc194223178 \h </w:instrText>
+              <w:instrText xml:space="preserve"> PAGEREF _Toc194227768 \h </w:instrText>
             </w:r>
             <w:r>
               <w:rPr>
@@ -2769,7 +2755,7 @@
                 <w:noProof/>
                 <w:webHidden/>
               </w:rPr>
-              <w:t>21</w:t>
+              <w:t>22</w:t>
             </w:r>
             <w:r>
               <w:rPr>
@@ -2791,7 +2777,7 @@
               <w:szCs w:val="22"/>
             </w:rPr>
           </w:pPr>
-          <w:hyperlink w:anchor="_Toc194223179" w:history="1">
+          <w:hyperlink w:anchor="_Toc194227769" w:history="1">
             <w:r>
               <w:rPr>
                 <w:rStyle w:val="afd"/>
@@ -2818,7 +2804,7 @@
                 <w:noProof/>
                 <w:webHidden/>
               </w:rPr>
-              <w:instrText xml:space="preserve"> PAGEREF _Toc194223179 \h </w:instrText>
+              <w:instrText xml:space="preserve"> PAGEREF _Toc194227769 \h </w:instrText>
             </w:r>
             <w:r>
               <w:rPr>
@@ -2838,7 +2824,7 @@
                 <w:noProof/>
                 <w:webHidden/>
               </w:rPr>
-              <w:t>21</w:t>
+              <w:t>22</w:t>
             </w:r>
             <w:r>
               <w:rPr>
@@ -2860,7 +2846,7 @@
               <w:szCs w:val="22"/>
             </w:rPr>
           </w:pPr>
-          <w:hyperlink w:anchor="_Toc194223180" w:history="1">
+          <w:hyperlink w:anchor="_Toc194227770" w:history="1">
             <w:r>
               <w:rPr>
                 <w:rStyle w:val="afd"/>
@@ -2888,7 +2874,7 @@
                 <w:noProof/>
                 <w:webHidden/>
               </w:rPr>
-              <w:instrText xml:space="preserve"> PAGEREF _Toc194223180 \h </w:instrText>
+              <w:instrText xml:space="preserve"> PAGEREF _Toc194227770 \h </w:instrText>
             </w:r>
             <w:r>
               <w:rPr>
@@ -2908,7 +2894,7 @@
                 <w:noProof/>
                 <w:webHidden/>
               </w:rPr>
-              <w:t>22</w:t>
+              <w:t>23</w:t>
             </w:r>
             <w:r>
               <w:rPr>
@@ -2930,7 +2916,7 @@
               <w:szCs w:val="22"/>
             </w:rPr>
           </w:pPr>
-          <w:hyperlink w:anchor="_Toc194223181" w:history="1">
+          <w:hyperlink w:anchor="_Toc194227771" w:history="1">
             <w:r>
               <w:rPr>
                 <w:rStyle w:val="afd"/>
@@ -2957,7 +2943,7 @@
                 <w:noProof/>
                 <w:webHidden/>
               </w:rPr>
-              <w:instrText xml:space="preserve"> PAGEREF _Toc194223181 \h </w:instrText>
+              <w:instrText xml:space="preserve"> PAGEREF _Toc194227771 \h </w:instrText>
             </w:r>
             <w:r>
               <w:rPr>
@@ -2977,7 +2963,7 @@
                 <w:noProof/>
                 <w:webHidden/>
               </w:rPr>
-              <w:t>22</w:t>
+              <w:t>23</w:t>
             </w:r>
             <w:r>
               <w:rPr>
@@ -2999,14 +2985,13 @@
               <w:szCs w:val="22"/>
             </w:rPr>
           </w:pPr>
-          <w:hyperlink w:anchor="_Toc194223182" w:history="1">
+          <w:hyperlink w:anchor="_Toc194227772" w:history="1">
             <w:r>
               <w:rPr>
                 <w:rStyle w:val="afd"/>
-                <w:rFonts w:eastAsiaTheme="minorHAnsi"/>
-                <w:noProof/>
-              </w:rPr>
-              <w:t>4.4.1 Требования к численности и квалификации персонала и пользователей</w:t>
+                <w:noProof/>
+              </w:rPr>
+              <w:t>4.4.1 Требования по безопасности</w:t>
             </w:r>
             <w:r>
               <w:rPr>
@@ -3027,7 +3012,7 @@
                 <w:noProof/>
                 <w:webHidden/>
               </w:rPr>
-              <w:instrText xml:space="preserve"> PAGEREF _Toc194223182 \h </w:instrText>
+              <w:instrText xml:space="preserve"> PAGEREF _Toc194227772 \h </w:instrText>
             </w:r>
             <w:r>
               <w:rPr>
@@ -3047,7 +3032,7 @@
                 <w:noProof/>
                 <w:webHidden/>
               </w:rPr>
-              <w:t>22</w:t>
+              <w:t>23</w:t>
             </w:r>
             <w:r>
               <w:rPr>
@@ -3069,13 +3054,13 @@
               <w:szCs w:val="22"/>
             </w:rPr>
           </w:pPr>
-          <w:hyperlink w:anchor="_Toc194223183" w:history="1">
+          <w:hyperlink w:anchor="_Toc194227773" w:history="1">
             <w:r>
               <w:rPr>
                 <w:rStyle w:val="afd"/>
                 <w:noProof/>
               </w:rPr>
-              <w:t>4.4.2 Требования по безопасности</w:t>
+              <w:t>4.4.2 Требования к эргономике и технической эстетике</w:t>
             </w:r>
             <w:r>
               <w:rPr>
@@ -3096,7 +3081,7 @@
                 <w:noProof/>
                 <w:webHidden/>
               </w:rPr>
-              <w:instrText xml:space="preserve"> PAGEREF _Toc194223183 \h </w:instrText>
+              <w:instrText xml:space="preserve"> PAGEREF _Toc194227773 \h </w:instrText>
             </w:r>
             <w:r>
               <w:rPr>
@@ -3116,7 +3101,7 @@
                 <w:noProof/>
                 <w:webHidden/>
               </w:rPr>
-              <w:t>22</w:t>
+              <w:t>24</w:t>
             </w:r>
             <w:r>
               <w:rPr>
@@ -3138,13 +3123,13 @@
               <w:szCs w:val="22"/>
             </w:rPr>
           </w:pPr>
-          <w:hyperlink w:anchor="_Toc194223184" w:history="1">
+          <w:hyperlink w:anchor="_Toc194227774" w:history="1">
             <w:r>
               <w:rPr>
                 <w:rStyle w:val="afd"/>
                 <w:noProof/>
               </w:rPr>
-              <w:t>4.4.3 Требования к эргономике и технической эстетике</w:t>
+              <w:t>4.4.3 Требования по стандартизации и унификации</w:t>
             </w:r>
             <w:r>
               <w:rPr>
@@ -3165,7 +3150,7 @@
                 <w:noProof/>
                 <w:webHidden/>
               </w:rPr>
-              <w:instrText xml:space="preserve"> PAGEREF _Toc194223184 \h </w:instrText>
+              <w:instrText xml:space="preserve"> PAGEREF _Toc194227774 \h </w:instrText>
             </w:r>
             <w:r>
               <w:rPr>
@@ -3185,76 +3170,7 @@
                 <w:noProof/>
                 <w:webHidden/>
               </w:rPr>
-              <w:t>23</w:t>
-            </w:r>
-            <w:r>
-              <w:rPr>
-                <w:noProof/>
-                <w:webHidden/>
-              </w:rPr>
-              <w:fldChar w:fldCharType="end"/>
-            </w:r>
-          </w:hyperlink>
-        </w:p>
-        <w:p>
-          <w:pPr>
-            <w:pStyle w:val="31"/>
-            <w:rPr>
-              <w:rFonts w:asciiTheme="minorHAnsi" w:eastAsiaTheme="minorEastAsia" w:hAnsiTheme="minorHAnsi" w:cstheme="minorBidi"/>
-              <w:bCs w:val="0"/>
-              <w:noProof/>
-              <w:sz w:val="22"/>
-              <w:szCs w:val="22"/>
-            </w:rPr>
-          </w:pPr>
-          <w:hyperlink w:anchor="_Toc194223185" w:history="1">
-            <w:r>
-              <w:rPr>
-                <w:rStyle w:val="afd"/>
-                <w:noProof/>
-              </w:rPr>
-              <w:t>4.4.4 Требования по стандартизации и унификации</w:t>
-            </w:r>
-            <w:r>
-              <w:rPr>
-                <w:noProof/>
-                <w:webHidden/>
-              </w:rPr>
-              <w:tab/>
-            </w:r>
-            <w:r>
-              <w:rPr>
-                <w:noProof/>
-                <w:webHidden/>
-              </w:rPr>
-              <w:fldChar w:fldCharType="begin"/>
-            </w:r>
-            <w:r>
-              <w:rPr>
-                <w:noProof/>
-                <w:webHidden/>
-              </w:rPr>
-              <w:instrText xml:space="preserve"> PAGEREF _Toc194223185 \h </w:instrText>
-            </w:r>
-            <w:r>
-              <w:rPr>
-                <w:noProof/>
-                <w:webHidden/>
-              </w:rPr>
-            </w:r>
-            <w:r>
-              <w:rPr>
-                <w:noProof/>
-                <w:webHidden/>
-              </w:rPr>
-              <w:fldChar w:fldCharType="separate"/>
-            </w:r>
-            <w:r>
-              <w:rPr>
-                <w:noProof/>
-                <w:webHidden/>
-              </w:rPr>
-              <w:t>23</w:t>
+              <w:t>24</w:t>
             </w:r>
             <w:r>
               <w:rPr>
@@ -3279,7 +3195,7 @@
               <w:szCs w:val="22"/>
             </w:rPr>
           </w:pPr>
-          <w:hyperlink w:anchor="_Toc194223186" w:history="1">
+          <w:hyperlink w:anchor="_Toc194227775" w:history="1">
             <w:r>
               <w:rPr>
                 <w:rStyle w:val="afd"/>
@@ -3306,7 +3222,7 @@
                 <w:noProof/>
                 <w:webHidden/>
               </w:rPr>
-              <w:instrText xml:space="preserve"> PAGEREF _Toc194223186 \h </w:instrText>
+              <w:instrText xml:space="preserve"> PAGEREF _Toc194227775 \h </w:instrText>
             </w:r>
             <w:r>
               <w:rPr>
@@ -3326,7 +3242,7 @@
                 <w:noProof/>
                 <w:webHidden/>
               </w:rPr>
-              <w:t>24</w:t>
+              <w:t>25</w:t>
             </w:r>
             <w:r>
               <w:rPr>
@@ -3351,7 +3267,7 @@
               <w:szCs w:val="22"/>
             </w:rPr>
           </w:pPr>
-          <w:hyperlink w:anchor="_Toc194223187" w:history="1">
+          <w:hyperlink w:anchor="_Toc194227776" w:history="1">
             <w:r>
               <w:rPr>
                 <w:rStyle w:val="afd"/>
@@ -3378,7 +3294,7 @@
                 <w:noProof/>
                 <w:webHidden/>
               </w:rPr>
-              <w:instrText xml:space="preserve"> PAGEREF _Toc194223187 \h </w:instrText>
+              <w:instrText xml:space="preserve"> PAGEREF _Toc194227776 \h </w:instrText>
             </w:r>
             <w:r>
               <w:rPr>
@@ -3398,7 +3314,7 @@
                 <w:noProof/>
                 <w:webHidden/>
               </w:rPr>
-              <w:t>26</w:t>
+              <w:t>27</w:t>
             </w:r>
             <w:r>
               <w:rPr>
@@ -3423,7 +3339,7 @@
               <w:szCs w:val="22"/>
             </w:rPr>
           </w:pPr>
-          <w:hyperlink w:anchor="_Toc194223188" w:history="1">
+          <w:hyperlink w:anchor="_Toc194227777" w:history="1">
             <w:r>
               <w:rPr>
                 <w:rStyle w:val="afd"/>
@@ -3450,7 +3366,7 @@
                 <w:noProof/>
                 <w:webHidden/>
               </w:rPr>
-              <w:instrText xml:space="preserve"> PAGEREF _Toc194223188 \h </w:instrText>
+              <w:instrText xml:space="preserve"> PAGEREF _Toc194227777 \h </w:instrText>
             </w:r>
             <w:r>
               <w:rPr>
@@ -3470,7 +3386,7 @@
                 <w:noProof/>
                 <w:webHidden/>
               </w:rPr>
-              <w:t>27</w:t>
+              <w:t>28</w:t>
             </w:r>
             <w:r>
               <w:rPr>
@@ -3495,7 +3411,7 @@
               <w:szCs w:val="22"/>
             </w:rPr>
           </w:pPr>
-          <w:hyperlink w:anchor="_Toc194223189" w:history="1">
+          <w:hyperlink w:anchor="_Toc194227778" w:history="1">
             <w:r>
               <w:rPr>
                 <w:rStyle w:val="afd"/>
@@ -3522,7 +3438,7 @@
                 <w:noProof/>
                 <w:webHidden/>
               </w:rPr>
-              <w:instrText xml:space="preserve"> PAGEREF _Toc194223189 \h </w:instrText>
+              <w:instrText xml:space="preserve"> PAGEREF _Toc194227778 \h </w:instrText>
             </w:r>
             <w:r>
               <w:rPr>
@@ -3542,7 +3458,7 @@
                 <w:noProof/>
                 <w:webHidden/>
               </w:rPr>
-              <w:t>29</w:t>
+              <w:t>30</w:t>
             </w:r>
             <w:r>
               <w:rPr>
@@ -3567,7 +3483,7 @@
               <w:szCs w:val="22"/>
             </w:rPr>
           </w:pPr>
-          <w:hyperlink w:anchor="_Toc194223190" w:history="1">
+          <w:hyperlink w:anchor="_Toc194227779" w:history="1">
             <w:r>
               <w:rPr>
                 <w:rStyle w:val="afd"/>
@@ -3594,7 +3510,7 @@
                 <w:noProof/>
                 <w:webHidden/>
               </w:rPr>
-              <w:instrText xml:space="preserve"> PAGEREF _Toc194223190 \h </w:instrText>
+              <w:instrText xml:space="preserve"> PAGEREF _Toc194227779 \h </w:instrText>
             </w:r>
             <w:r>
               <w:rPr>
@@ -3614,7 +3530,7 @@
                 <w:noProof/>
                 <w:webHidden/>
               </w:rPr>
-              <w:t>30</w:t>
+              <w:t>31</w:t>
             </w:r>
             <w:r>
               <w:rPr>
@@ -3636,7 +3552,7 @@
               <w:szCs w:val="22"/>
             </w:rPr>
           </w:pPr>
-          <w:hyperlink w:anchor="_Toc194223191" w:history="1">
+          <w:hyperlink w:anchor="_Toc194227780" w:history="1">
             <w:r>
               <w:rPr>
                 <w:rStyle w:val="afd"/>
@@ -3663,7 +3579,7 @@
                 <w:noProof/>
                 <w:webHidden/>
               </w:rPr>
-              <w:instrText xml:space="preserve"> PAGEREF _Toc194223191 \h </w:instrText>
+              <w:instrText xml:space="preserve"> PAGEREF _Toc194227780 \h </w:instrText>
             </w:r>
             <w:r>
               <w:rPr>
@@ -3683,7 +3599,7 @@
                 <w:noProof/>
                 <w:webHidden/>
               </w:rPr>
-              <w:t>30</w:t>
+              <w:t>31</w:t>
             </w:r>
             <w:r>
               <w:rPr>
@@ -3705,7 +3621,7 @@
               <w:szCs w:val="22"/>
             </w:rPr>
           </w:pPr>
-          <w:hyperlink w:anchor="_Toc194223192" w:history="1">
+          <w:hyperlink w:anchor="_Toc194227781" w:history="1">
             <w:r>
               <w:rPr>
                 <w:rStyle w:val="afd"/>
@@ -3732,7 +3648,7 @@
                 <w:noProof/>
                 <w:webHidden/>
               </w:rPr>
-              <w:instrText xml:space="preserve"> PAGEREF _Toc194223192 \h </w:instrText>
+              <w:instrText xml:space="preserve"> PAGEREF _Toc194227781 \h </w:instrText>
             </w:r>
             <w:r>
               <w:rPr>
@@ -3752,7 +3668,7 @@
                 <w:noProof/>
                 <w:webHidden/>
               </w:rPr>
-              <w:t>30</w:t>
+              <w:t>31</w:t>
             </w:r>
             <w:r>
               <w:rPr>
@@ -3777,7 +3693,7 @@
               <w:szCs w:val="22"/>
             </w:rPr>
           </w:pPr>
-          <w:hyperlink w:anchor="_Toc194223193" w:history="1">
+          <w:hyperlink w:anchor="_Toc194227782" w:history="1">
             <w:r>
               <w:rPr>
                 <w:rStyle w:val="afd"/>
@@ -3804,7 +3720,7 @@
                 <w:noProof/>
                 <w:webHidden/>
               </w:rPr>
-              <w:instrText xml:space="preserve"> PAGEREF _Toc194223193 \h </w:instrText>
+              <w:instrText xml:space="preserve"> PAGEREF _Toc194227782 \h </w:instrText>
             </w:r>
             <w:r>
               <w:rPr>
@@ -3824,7 +3740,7 @@
                 <w:noProof/>
                 <w:webHidden/>
               </w:rPr>
-              <w:t>31</w:t>
+              <w:t>32</w:t>
             </w:r>
             <w:r>
               <w:rPr>
@@ -3880,7 +3796,7 @@
         <w:ind w:firstLine="708"/>
         <w:outlineLvl w:val="0"/>
       </w:pPr>
-      <w:bookmarkStart w:id="1" w:name="_Toc194223148"/>
+      <w:bookmarkStart w:id="1" w:name="_Toc194227738"/>
       <w:r>
         <w:lastRenderedPageBreak/>
         <w:t>Термины, используемые в техническом задании</w:t>
@@ -4920,7 +4836,7 @@
         <w:pStyle w:val="a4"/>
       </w:pPr>
       <w:bookmarkStart w:id="2" w:name="_Toc161608576"/>
-      <w:bookmarkStart w:id="3" w:name="_Toc194223149"/>
+      <w:bookmarkStart w:id="3" w:name="_Toc194227739"/>
       <w:r>
         <w:lastRenderedPageBreak/>
         <w:t>Общие сведения</w:t>
@@ -4944,7 +4860,7 @@
         <w:pStyle w:val="a5"/>
       </w:pPr>
       <w:bookmarkStart w:id="4" w:name="_Toc161608577"/>
-      <w:bookmarkStart w:id="5" w:name="_Toc194223150"/>
+      <w:bookmarkStart w:id="5" w:name="_Toc194227740"/>
       <w:r>
         <w:t>Полное наименование системы и название приложения</w:t>
       </w:r>
@@ -4954,9 +4870,6 @@
     <w:p>
       <w:pPr>
         <w:pStyle w:val="afe"/>
-        <w:rPr>
-          <w:lang w:val="en-US"/>
-        </w:rPr>
       </w:pPr>
       <w:r>
         <w:t>Полное наименование системы: «</w:t>
@@ -4974,6 +4887,7 @@
         </w:rPr>
         <w:t>„</w:t>
       </w:r>
+      <w:proofErr w:type="spellStart"/>
       <w:r>
         <w:rPr>
           <w:rFonts w:cs="Times New Roman"/>
@@ -4981,6 +4895,7 @@
         </w:rPr>
         <w:t>Путевод</w:t>
       </w:r>
+      <w:proofErr w:type="spellEnd"/>
       <w:r>
         <w:rPr>
           <w:rFonts w:cs="Times New Roman"/>
@@ -4999,9 +4914,11 @@
       <w:r>
         <w:t>Условное обозначение приложения: «</w:t>
       </w:r>
+      <w:proofErr w:type="spellStart"/>
       <w:r>
         <w:t>Путевод</w:t>
       </w:r>
+      <w:proofErr w:type="spellEnd"/>
       <w:r>
         <w:t>».</w:t>
       </w:r>
@@ -5010,7 +4927,7 @@
       <w:pPr>
         <w:pStyle w:val="a5"/>
       </w:pPr>
-      <w:bookmarkStart w:id="6" w:name="_Toc194223151"/>
+      <w:bookmarkStart w:id="6" w:name="_Toc194227741"/>
       <w:r>
         <w:t>Разработчики и заказчик</w:t>
       </w:r>
@@ -5159,7 +5076,7 @@
         <w:pStyle w:val="a5"/>
       </w:pPr>
       <w:bookmarkStart w:id="7" w:name="_Toc161608580"/>
-      <w:bookmarkStart w:id="8" w:name="_Toc194223152"/>
+      <w:bookmarkStart w:id="8" w:name="_Toc194227742"/>
       <w:r>
         <w:t xml:space="preserve">Перечень документов, на основании которых создается </w:t>
       </w:r>
@@ -5186,19 +5103,10 @@
       </w:pPr>
       <w:r>
         <w:lastRenderedPageBreak/>
-        <w:t>З</w:t>
-      </w:r>
-      <w:r>
-        <w:t xml:space="preserve">акон РФ от 07.02.1992 </w:t>
-      </w:r>
-      <w:r>
-        <w:rPr>
-          <w:lang w:val="en-US"/>
-        </w:rPr>
-        <w:t>N</w:t>
-      </w:r>
-      <w:r>
-        <w:t xml:space="preserve"> 2300-1 (ред. От 11.06.2021) «О защите прав потребителей»;</w:t>
+        <w:t xml:space="preserve"> </w:t>
+      </w:r>
+      <w:r>
+        <w:t xml:space="preserve">Учебный план по программе бакалавриата “Программная инженерия 09.03.04” для 2022 года начала обучения; </w:t>
       </w:r>
     </w:p>
     <w:p>
@@ -5206,25 +5114,10 @@
         <w:pStyle w:val="a"/>
       </w:pPr>
       <w:r>
-        <w:t>Фе</w:t>
-      </w:r>
-      <w:r>
-        <w:t>деральн</w:t>
-      </w:r>
-      <w:r>
-        <w:t>ый</w:t>
-      </w:r>
-      <w:r>
-        <w:t xml:space="preserve"> закон «О персональных данных» от 27.07.2006 </w:t>
-      </w:r>
-      <w:r>
-        <w:rPr>
-          <w:lang w:val="en-US"/>
-        </w:rPr>
-        <w:t>N</w:t>
-      </w:r>
-      <w:r>
-        <w:t xml:space="preserve"> 152-ФЗ.</w:t>
+        <w:t xml:space="preserve"> </w:t>
+      </w:r>
+      <w:r>
+        <w:t>Распоряжение от 09.01.2025 № 1600-62 «О сроках текущей и промежуточных аттестаций».</w:t>
       </w:r>
       <w:r>
         <w:tab/>
@@ -5236,7 +5129,7 @@
       </w:pPr>
       <w:bookmarkStart w:id="9" w:name="_Toc161608581"/>
       <w:bookmarkStart w:id="10" w:name="_Hlk193812298"/>
-      <w:bookmarkStart w:id="11" w:name="_Toc194223153"/>
+      <w:bookmarkStart w:id="11" w:name="_Toc194227743"/>
       <w:r>
         <w:t>Плановые сроки начала и окончания работы</w:t>
       </w:r>
@@ -5301,7 +5194,7 @@
       <w:pPr>
         <w:pStyle w:val="a4"/>
       </w:pPr>
-      <w:bookmarkStart w:id="12" w:name="_Toc194223154"/>
+      <w:bookmarkStart w:id="12" w:name="_Toc194227744"/>
       <w:r>
         <w:lastRenderedPageBreak/>
         <w:t>Цели и назначение создания</w:t>
@@ -5332,7 +5225,7 @@
       <w:pPr>
         <w:pStyle w:val="a5"/>
       </w:pPr>
-      <w:bookmarkStart w:id="13" w:name="_Toc194223155"/>
+      <w:bookmarkStart w:id="13" w:name="_Toc194227745"/>
       <w:r>
         <w:t>Цели создания АС</w:t>
       </w:r>
@@ -5502,7 +5395,7 @@
       <w:pPr>
         <w:pStyle w:val="a5"/>
       </w:pPr>
-      <w:bookmarkStart w:id="14" w:name="_Toc194223156"/>
+      <w:bookmarkStart w:id="14" w:name="_Toc194227746"/>
       <w:r>
         <w:t>Назначение создания АС</w:t>
       </w:r>
@@ -5595,7 +5488,7 @@
       <w:pPr>
         <w:pStyle w:val="a4"/>
       </w:pPr>
-      <w:bookmarkStart w:id="15" w:name="_Toc194223157"/>
+      <w:bookmarkStart w:id="15" w:name="_Toc194227747"/>
       <w:r>
         <w:lastRenderedPageBreak/>
         <w:t>Характеристика объектов автоматизации</w:t>
@@ -5615,12 +5508,15 @@
       <w:r>
         <w:t>условия эксплуатации. Это позволяет определить границы применения системы и обеспечить её соответствие потребностям целевой аудитории</w:t>
       </w:r>
+      <w:r>
+        <w:t>.</w:t>
+      </w:r>
     </w:p>
     <w:p>
       <w:pPr>
         <w:pStyle w:val="a5"/>
       </w:pPr>
-      <w:bookmarkStart w:id="16" w:name="_Toc194223158"/>
+      <w:bookmarkStart w:id="16" w:name="_Toc194227748"/>
       <w:r>
         <w:t>Краткие сведения об объекте автоматизации</w:t>
       </w:r>
@@ -5646,7 +5542,7 @@
       <w:pPr>
         <w:pStyle w:val="a5"/>
       </w:pPr>
-      <w:bookmarkStart w:id="17" w:name="_Toc194223159"/>
+      <w:bookmarkStart w:id="17" w:name="_Toc194227749"/>
       <w:r>
         <w:t>Сведения об условиях эксплуатации объекта автоматизации и характеристиках окружающей среды</w:t>
       </w:r>
@@ -5692,7 +5588,7 @@
       <w:pPr>
         <w:pStyle w:val="a4"/>
       </w:pPr>
-      <w:bookmarkStart w:id="18" w:name="_Toc194223160"/>
+      <w:bookmarkStart w:id="18" w:name="_Toc194227750"/>
       <w:r>
         <w:lastRenderedPageBreak/>
         <w:t>Требования к автоматизированной системе</w:t>
@@ -5790,7 +5686,7 @@
       <w:pPr>
         <w:pStyle w:val="a5"/>
       </w:pPr>
-      <w:bookmarkStart w:id="19" w:name="_Toc194223161"/>
+      <w:bookmarkStart w:id="19" w:name="_Toc194227751"/>
       <w:r>
         <w:t>Требования к структуре АС в целом</w:t>
       </w:r>
@@ -6093,7 +5989,7 @@
       <w:pPr>
         <w:pStyle w:val="a6"/>
       </w:pPr>
-      <w:bookmarkStart w:id="20" w:name="_Toc194223162"/>
+      <w:bookmarkStart w:id="20" w:name="_Toc194227752"/>
       <w:r>
         <w:lastRenderedPageBreak/>
         <w:t>Перечень подсистем, их назначение и основные характеристики</w:t>
@@ -6447,6 +6343,9 @@
       <w:r>
         <w:t>предоставляет инструменты для поиска, оценивания, выкладывания маршрутов в публичном поле</w:t>
       </w:r>
+      <w:r>
+        <w:t>.</w:t>
+      </w:r>
     </w:p>
     <w:p>
       <w:pPr>
@@ -6498,7 +6397,7 @@
       <w:pPr>
         <w:pStyle w:val="a6"/>
       </w:pPr>
-      <w:bookmarkStart w:id="21" w:name="_Toc194223163"/>
+      <w:bookmarkStart w:id="21" w:name="_Toc194227753"/>
       <w:r>
         <w:t>Требования к способам и средствам связи для информационного обмена между компонентами системы</w:t>
       </w:r>
@@ -6547,7 +6446,6 @@
       <w:r>
         <w:t xml:space="preserve"> </w:t>
       </w:r>
-      <w:proofErr w:type="gramStart"/>
       <w:r>
         <w:rPr>
           <w:lang w:val="en-US"/>
@@ -6555,9 +6453,8 @@
         <w:t>API</w:t>
       </w:r>
       <w:r>
-        <w:t>(</w:t>
-      </w:r>
-      <w:proofErr w:type="gramEnd"/>
+        <w:t xml:space="preserve"> (</w:t>
+      </w:r>
       <w:r>
         <w:rPr>
           <w:lang w:val="en-US"/>
@@ -6586,7 +6483,7 @@
       <w:pPr>
         <w:pStyle w:val="a6"/>
       </w:pPr>
-      <w:bookmarkStart w:id="22" w:name="_Toc194223164"/>
+      <w:bookmarkStart w:id="22" w:name="_Toc194227754"/>
       <w:r>
         <w:t>Требования к режимам функционирования АС</w:t>
       </w:r>
@@ -6651,7 +6548,7 @@
       <w:pPr>
         <w:pStyle w:val="a6"/>
       </w:pPr>
-      <w:bookmarkStart w:id="23" w:name="_Toc194223165"/>
+      <w:bookmarkStart w:id="23" w:name="_Toc194227755"/>
       <w:r>
         <w:t>Т</w:t>
       </w:r>
@@ -6672,7 +6569,7 @@
       <w:pPr>
         <w:pStyle w:val="a6"/>
       </w:pPr>
-      <w:bookmarkStart w:id="24" w:name="_Toc194223166"/>
+      <w:bookmarkStart w:id="24" w:name="_Toc194227756"/>
       <w:r>
         <w:lastRenderedPageBreak/>
         <w:t>П</w:t>
@@ -6691,7 +6588,7 @@
         </w:numPr>
         <w:ind w:left="709"/>
       </w:pPr>
-      <w:bookmarkStart w:id="25" w:name="_Toc194223167"/>
+      <w:bookmarkStart w:id="25" w:name="_Toc194227757"/>
       <w:r>
         <w:t xml:space="preserve">В </w:t>
       </w:r>
@@ -6767,7 +6664,7 @@
       <w:pPr>
         <w:pStyle w:val="a5"/>
       </w:pPr>
-      <w:bookmarkStart w:id="26" w:name="_Toc194223168"/>
+      <w:bookmarkStart w:id="26" w:name="_Toc194227758"/>
       <w:r>
         <w:t>Требования к функциям (задачам), выполняемыми приложением</w:t>
       </w:r>
@@ -6792,7 +6689,7 @@
           <w:numId w:val="23"/>
         </w:numPr>
       </w:pPr>
-      <w:bookmarkStart w:id="27" w:name="_Toc194223169"/>
+      <w:bookmarkStart w:id="27" w:name="_Toc194227759"/>
       <w:r>
         <w:t>Аутентификация и регистрация пользователей в приложении</w:t>
       </w:r>
@@ -6876,7 +6773,7 @@
       <w:pPr>
         <w:pStyle w:val="a6"/>
       </w:pPr>
-      <w:bookmarkStart w:id="28" w:name="_Toc194223170"/>
+      <w:bookmarkStart w:id="28" w:name="_Toc194227760"/>
       <w:r>
         <w:t>Управление профилем пользователя</w:t>
       </w:r>
@@ -6903,7 +6800,7 @@
       <w:pPr>
         <w:pStyle w:val="a6"/>
       </w:pPr>
-      <w:bookmarkStart w:id="29" w:name="_Toc194223171"/>
+      <w:bookmarkStart w:id="29" w:name="_Toc194227761"/>
       <w:r>
         <w:t>Создание и управление поездками</w:t>
       </w:r>
@@ -6938,10 +6835,7 @@
         <w:pStyle w:val="a"/>
       </w:pPr>
       <w:r>
-        <w:t>Добавление мест и событий с опциональным временем, локацией, файлами и заметками</w:t>
-      </w:r>
-      <w:r>
-        <w:t>;</w:t>
+        <w:t>Добавление мест и событий с опциональным временем, локацией, файлами и заметками;</w:t>
       </w:r>
     </w:p>
     <w:p>
@@ -6949,10 +6843,7 @@
         <w:pStyle w:val="a"/>
       </w:pPr>
       <w:r>
-        <w:t>Гибридное планирование через перетаскивание элементов</w:t>
-      </w:r>
-      <w:r>
-        <w:t>;</w:t>
+        <w:t>Гибридное планирование через перетаскивание элементов;</w:t>
       </w:r>
     </w:p>
     <w:p>
@@ -7042,7 +6933,7 @@
       <w:pPr>
         <w:pStyle w:val="a6"/>
       </w:pPr>
-      <w:bookmarkStart w:id="30" w:name="_Toc194223172"/>
+      <w:bookmarkStart w:id="30" w:name="_Toc194227762"/>
       <w:r>
         <w:t>TODO-списки</w:t>
       </w:r>
@@ -7080,7 +6971,7 @@
       <w:pPr>
         <w:pStyle w:val="a6"/>
       </w:pPr>
-      <w:bookmarkStart w:id="31" w:name="_Toc194223173"/>
+      <w:bookmarkStart w:id="31" w:name="_Toc194227763"/>
       <w:r>
         <w:t>Библиотека поездок</w:t>
       </w:r>
@@ -7102,7 +6993,16 @@
         <w:pStyle w:val="afe"/>
       </w:pPr>
       <w:r>
-        <w:t>Пользователям разрешено публиковать свои поездки с настройкой уровня видимости</w:t>
+        <w:t>С</w:t>
+      </w:r>
+      <w:r>
+        <w:t>истема позволяет</w:t>
+      </w:r>
+      <w:r>
+        <w:t xml:space="preserve"> пользователям </w:t>
+      </w:r>
+      <w:r>
+        <w:t>публиковать свои поездки с настройкой уровня видимости</w:t>
       </w:r>
       <w:r>
         <w:t xml:space="preserve"> некоторых компонентов маршрута: заметок и описания мест</w:t>
@@ -7140,7 +7040,7 @@
       <w:pPr>
         <w:pStyle w:val="a6"/>
       </w:pPr>
-      <w:bookmarkStart w:id="32" w:name="_Toc194223174"/>
+      <w:bookmarkStart w:id="32" w:name="_Toc194227764"/>
       <w:r>
         <w:t>Уведомления</w:t>
       </w:r>
@@ -7180,7 +7080,7 @@
       <w:pPr>
         <w:pStyle w:val="a6"/>
       </w:pPr>
-      <w:bookmarkStart w:id="33" w:name="_Toc194223175"/>
+      <w:bookmarkStart w:id="33" w:name="_Toc194227765"/>
       <w:r>
         <w:lastRenderedPageBreak/>
         <w:t>Административные функции</w:t>
@@ -7210,7 +7110,7 @@
       <w:pPr>
         <w:pStyle w:val="a5"/>
       </w:pPr>
-      <w:bookmarkStart w:id="34" w:name="_Toc194223176"/>
+      <w:bookmarkStart w:id="34" w:name="_Toc194227766"/>
       <w:r>
         <w:t>Требования к видам обеспечения АС</w:t>
       </w:r>
@@ -7241,7 +7141,7 @@
           <w:numId w:val="46"/>
         </w:numPr>
       </w:pPr>
-      <w:bookmarkStart w:id="35" w:name="_Toc194223177"/>
+      <w:bookmarkStart w:id="35" w:name="_Toc194227767"/>
       <w:r>
         <w:t>Информационное обеспечение</w:t>
       </w:r>
@@ -7300,7 +7200,7 @@
       <w:pPr>
         <w:pStyle w:val="a6"/>
       </w:pPr>
-      <w:bookmarkStart w:id="36" w:name="_Toc194223178"/>
+      <w:bookmarkStart w:id="36" w:name="_Toc194227768"/>
       <w:r>
         <w:t>Лингвистическое обеспечение</w:t>
       </w:r>
@@ -7333,7 +7233,7 @@
       <w:pPr>
         <w:pStyle w:val="a6"/>
       </w:pPr>
-      <w:bookmarkStart w:id="37" w:name="_Toc194223179"/>
+      <w:bookmarkStart w:id="37" w:name="_Toc194227769"/>
       <w:r>
         <w:t>Программное обеспечение</w:t>
       </w:r>
@@ -7640,7 +7540,7 @@
           <w:rFonts w:eastAsiaTheme="minorHAnsi"/>
         </w:rPr>
       </w:pPr>
-      <w:bookmarkStart w:id="38" w:name="_Toc194223180"/>
+      <w:bookmarkStart w:id="38" w:name="_Toc194227770"/>
       <w:r>
         <w:rPr>
           <w:rFonts w:eastAsiaTheme="minorHAnsi"/>
@@ -7666,7 +7566,7 @@
       <w:pPr>
         <w:pStyle w:val="a5"/>
       </w:pPr>
-      <w:bookmarkStart w:id="39" w:name="_Toc194223181"/>
+      <w:bookmarkStart w:id="39" w:name="_Toc194227771"/>
       <w:r>
         <w:t>Общие технические требования к АС</w:t>
       </w:r>
@@ -7680,7 +7580,7 @@
           <w:numId w:val="37"/>
         </w:numPr>
       </w:pPr>
-      <w:bookmarkStart w:id="40" w:name="_Toc194223183"/>
+      <w:bookmarkStart w:id="40" w:name="_Toc194227772"/>
       <w:r>
         <w:t>Требования по безопасности</w:t>
       </w:r>
@@ -7737,7 +7637,7 @@
       <w:pPr>
         <w:pStyle w:val="a6"/>
       </w:pPr>
-      <w:bookmarkStart w:id="41" w:name="_Toc194223184"/>
+      <w:bookmarkStart w:id="41" w:name="_Toc194227773"/>
       <w:r>
         <w:t>Требования к эргономике и технической эстетике</w:t>
       </w:r>
@@ -7829,7 +7729,7 @@
       <w:pPr>
         <w:pStyle w:val="a6"/>
       </w:pPr>
-      <w:bookmarkStart w:id="42" w:name="_Toc194223185"/>
+      <w:bookmarkStart w:id="42" w:name="_Toc194227774"/>
       <w:r>
         <w:t>Требования по стандартизации и унификации</w:t>
       </w:r>
@@ -7879,7 +7779,7 @@
       <w:pPr>
         <w:pStyle w:val="a4"/>
       </w:pPr>
-      <w:bookmarkStart w:id="43" w:name="_Toc194223186"/>
+      <w:bookmarkStart w:id="43" w:name="_Toc194227775"/>
       <w:r>
         <w:lastRenderedPageBreak/>
         <w:t>Состав и содержание работ по созданию</w:t>
@@ -8721,7 +8621,7 @@
       <w:pPr>
         <w:pStyle w:val="a4"/>
       </w:pPr>
-      <w:bookmarkStart w:id="44" w:name="_Toc194223187"/>
+      <w:bookmarkStart w:id="44" w:name="_Toc194227776"/>
       <w:r>
         <w:lastRenderedPageBreak/>
         <w:t>Порядок разработки автоматизированной системы</w:t>
@@ -8759,7 +8659,7 @@
       <w:pPr>
         <w:pStyle w:val="a4"/>
       </w:pPr>
-      <w:bookmarkStart w:id="45" w:name="_Toc194223188"/>
+      <w:bookmarkStart w:id="45" w:name="_Toc194227777"/>
       <w:r>
         <w:lastRenderedPageBreak/>
         <w:t>Порядок контроля и приемки системы</w:t>
@@ -9172,7 +9072,7 @@
       <w:pPr>
         <w:pStyle w:val="a4"/>
       </w:pPr>
-      <w:bookmarkStart w:id="46" w:name="_Toc194223189"/>
+      <w:bookmarkStart w:id="46" w:name="_Toc194227778"/>
       <w:r>
         <w:lastRenderedPageBreak/>
         <w:t>Требования к составу и содержанию работ по подготовке объекта автоматизации к вводу автоматизированной системы в действие</w:t>
@@ -9191,7 +9091,7 @@
       <w:pPr>
         <w:pStyle w:val="a4"/>
       </w:pPr>
-      <w:bookmarkStart w:id="47" w:name="_Toc194223190"/>
+      <w:bookmarkStart w:id="47" w:name="_Toc194227779"/>
       <w:r>
         <w:lastRenderedPageBreak/>
         <w:t>Требования к документированию</w:t>
@@ -9202,7 +9102,7 @@
       <w:pPr>
         <w:pStyle w:val="a5"/>
       </w:pPr>
-      <w:bookmarkStart w:id="48" w:name="_Toc194223191"/>
+      <w:bookmarkStart w:id="48" w:name="_Toc194227780"/>
       <w:r>
         <w:t>Перечень подлежащих разработке документов</w:t>
       </w:r>
@@ -9254,7 +9154,7 @@
       <w:pPr>
         <w:pStyle w:val="a5"/>
       </w:pPr>
-      <w:bookmarkStart w:id="49" w:name="_Toc194223192"/>
+      <w:bookmarkStart w:id="49" w:name="_Toc194227781"/>
       <w:r>
         <w:t>Вид представления и количество документов</w:t>
       </w:r>
@@ -9307,7 +9207,7 @@
       <w:pPr>
         <w:pStyle w:val="a4"/>
       </w:pPr>
-      <w:bookmarkStart w:id="50" w:name="_Toc194223193"/>
+      <w:bookmarkStart w:id="50" w:name="_Toc194227782"/>
       <w:r>
         <w:lastRenderedPageBreak/>
         <w:t>Источники разработки</w:t>
@@ -9523,9 +9423,9 @@
         </w:rPr>
         <w:lastRenderedPageBreak/>
         <w:drawing>
-          <wp:inline distT="0" distB="0" distL="0" distR="0" wp14:anchorId="55D62E06" wp14:editId="519E5E69">
-            <wp:extent cx="5093970" cy="3278545"/>
-            <wp:effectExtent l="0" t="0" r="0" b="0"/>
+          <wp:inline distT="0" distB="0" distL="0" distR="0" wp14:anchorId="55D62E06" wp14:editId="479AE8FC">
+            <wp:extent cx="8179392" cy="5264363"/>
+            <wp:effectExtent l="0" t="9525" r="3175" b="3175"/>
             <wp:docPr id="9" name="Рисунок 9"/>
             <wp:cNvGraphicFramePr>
               <a:graphicFrameLocks xmlns:a="http://schemas.openxmlformats.org/drawingml/2006/main" noChangeAspect="1"/>
@@ -9544,9 +9444,9 @@
                     </a:stretch>
                   </pic:blipFill>
                   <pic:spPr>
-                    <a:xfrm>
+                    <a:xfrm rot="16200000">
                       <a:off x="0" y="0"/>
-                      <a:ext cx="5108743" cy="3288053"/>
+                      <a:ext cx="8232838" cy="5298761"/>
                     </a:xfrm>
                     <a:prstGeom prst="rect">
                       <a:avLst/>
@@ -9604,7 +9504,6 @@
         <w:rPr>
           <w:noProof/>
         </w:rPr>
-        <w:lastRenderedPageBreak/>
         <w:drawing>
           <wp:inline distT="0" distB="0" distL="0" distR="0" wp14:anchorId="591E55E8" wp14:editId="314173C3">
             <wp:extent cx="5187354" cy="4697730"/>
@@ -9745,9 +9644,9 @@
         </w:rPr>
         <w:lastRenderedPageBreak/>
         <w:drawing>
-          <wp:inline distT="0" distB="0" distL="0" distR="0" wp14:anchorId="1B6E2351" wp14:editId="21089456">
-            <wp:extent cx="5625481" cy="3031048"/>
-            <wp:effectExtent l="0" t="0" r="0" b="0"/>
+          <wp:inline distT="0" distB="0" distL="0" distR="0" wp14:anchorId="1B6E2351" wp14:editId="1D246968">
+            <wp:extent cx="8484780" cy="4571658"/>
+            <wp:effectExtent l="0" t="5715" r="6350" b="6350"/>
             <wp:docPr id="11" name="Рисунок 11"/>
             <wp:cNvGraphicFramePr>
               <a:graphicFrameLocks xmlns:a="http://schemas.openxmlformats.org/drawingml/2006/main" noChangeAspect="1"/>
@@ -9775,9 +9674,9 @@
                     </a:stretch>
                   </pic:blipFill>
                   <pic:spPr bwMode="auto">
-                    <a:xfrm>
+                    <a:xfrm rot="16200000">
                       <a:off x="0" y="0"/>
-                      <a:ext cx="5633746" cy="3035501"/>
+                      <a:ext cx="8506650" cy="4583442"/>
                     </a:xfrm>
                     <a:prstGeom prst="rect">
                       <a:avLst/>
@@ -9816,9 +9715,9 @@
           <w:noProof/>
         </w:rPr>
         <w:drawing>
-          <wp:inline distT="0" distB="0" distL="0" distR="0" wp14:anchorId="000BED38" wp14:editId="6FADE3FA">
-            <wp:extent cx="5238750" cy="2464701"/>
-            <wp:effectExtent l="0" t="0" r="0" b="0"/>
+          <wp:inline distT="0" distB="0" distL="0" distR="0" wp14:anchorId="000BED38" wp14:editId="636CBFCF">
+            <wp:extent cx="8256679" cy="3884561"/>
+            <wp:effectExtent l="0" t="4763" r="6668" b="6667"/>
             <wp:docPr id="12" name="Рисунок 12"/>
             <wp:cNvGraphicFramePr>
               <a:graphicFrameLocks xmlns:a="http://schemas.openxmlformats.org/drawingml/2006/main" noChangeAspect="1"/>
@@ -9846,9 +9745,9 @@
                     </a:stretch>
                   </pic:blipFill>
                   <pic:spPr bwMode="auto">
-                    <a:xfrm>
+                    <a:xfrm rot="16200000">
                       <a:off x="0" y="0"/>
-                      <a:ext cx="5248195" cy="2469144"/>
+                      <a:ext cx="8289491" cy="3899998"/>
                     </a:xfrm>
                     <a:prstGeom prst="rect">
                       <a:avLst/>
@@ -9891,7 +9790,6 @@
           <w:noProof/>
           <w14:ligatures w14:val="standardContextual"/>
         </w:rPr>
-        <w:lastRenderedPageBreak/>
         <w:drawing>
           <wp:inline distT="0" distB="0" distL="0" distR="0" wp14:anchorId="1968CF1F" wp14:editId="02E86BA3">
             <wp:extent cx="5440781" cy="7246620"/>

</xml_diff>